<commit_message>
Informe de avance de hoy
</commit_message>
<xml_diff>
--- a/trunk/docs/Entregables/Acta de proyecto/ActaDelProyecto v1.8.docx
+++ b/trunk/docs/Entregables/Acta de proyecto/ActaDelProyecto v1.8.docx
@@ -790,7 +790,7 @@
         </w:tc>
         <w:tc>
           <w:tcPr>
-            <w:tcW w:w="716" w:type="pct"/>
+            <w:tcW w:w="715" w:type="pct"/>
             <w:tcBorders>
               <w:top w:val="single" w:sz="6" w:space="0" w:color="000000"/>
               <w:left w:val="single" w:sz="6" w:space="0" w:color="000000"/>
@@ -924,7 +924,7 @@
         </w:tc>
         <w:tc>
           <w:tcPr>
-            <w:tcW w:w="716" w:type="pct"/>
+            <w:tcW w:w="715" w:type="pct"/>
             <w:tcBorders>
               <w:top w:val="single" w:sz="6" w:space="0" w:color="000000"/>
               <w:left w:val="single" w:sz="6" w:space="0" w:color="000000"/>
@@ -1053,7 +1053,7 @@
         </w:tc>
         <w:tc>
           <w:tcPr>
-            <w:tcW w:w="716" w:type="pct"/>
+            <w:tcW w:w="715" w:type="pct"/>
             <w:tcBorders>
               <w:top w:val="single" w:sz="6" w:space="0" w:color="000000"/>
               <w:left w:val="single" w:sz="6" w:space="0" w:color="000000"/>
@@ -1183,7 +1183,7 @@
         </w:tc>
         <w:tc>
           <w:tcPr>
-            <w:tcW w:w="716" w:type="pct"/>
+            <w:tcW w:w="715" w:type="pct"/>
             <w:tcBorders>
               <w:top w:val="single" w:sz="6" w:space="0" w:color="000000"/>
               <w:left w:val="single" w:sz="6" w:space="0" w:color="000000"/>
@@ -1312,7 +1312,7 @@
         </w:tc>
         <w:tc>
           <w:tcPr>
-            <w:tcW w:w="716" w:type="pct"/>
+            <w:tcW w:w="715" w:type="pct"/>
             <w:tcBorders>
               <w:top w:val="single" w:sz="6" w:space="0" w:color="000000"/>
               <w:left w:val="single" w:sz="6" w:space="0" w:color="000000"/>
@@ -1455,7 +1455,7 @@
         </w:tc>
         <w:tc>
           <w:tcPr>
-            <w:tcW w:w="716" w:type="pct"/>
+            <w:tcW w:w="715" w:type="pct"/>
             <w:tcBorders>
               <w:top w:val="single" w:sz="6" w:space="0" w:color="000000"/>
               <w:left w:val="single" w:sz="6" w:space="0" w:color="000000"/>
@@ -1604,7 +1604,7 @@
         </w:tc>
         <w:tc>
           <w:tcPr>
-            <w:tcW w:w="716" w:type="pct"/>
+            <w:tcW w:w="715" w:type="pct"/>
             <w:tcBorders>
               <w:top w:val="single" w:sz="6" w:space="0" w:color="000000"/>
               <w:left w:val="single" w:sz="6" w:space="0" w:color="000000"/>
@@ -1758,7 +1758,7 @@
         </w:tc>
         <w:tc>
           <w:tcPr>
-            <w:tcW w:w="716" w:type="pct"/>
+            <w:tcW w:w="715" w:type="pct"/>
             <w:tcBorders>
               <w:top w:val="single" w:sz="6" w:space="0" w:color="000000"/>
               <w:left w:val="single" w:sz="6" w:space="0" w:color="000000"/>
@@ -1912,7 +1912,7 @@
         </w:tc>
         <w:tc>
           <w:tcPr>
-            <w:tcW w:w="716" w:type="pct"/>
+            <w:tcW w:w="715" w:type="pct"/>
             <w:tcBorders>
               <w:top w:val="single" w:sz="6" w:space="0" w:color="000000"/>
               <w:left w:val="single" w:sz="6" w:space="0" w:color="000000"/>
@@ -1937,6 +1937,155 @@
                 <w:szCs w:val="22"/>
               </w:rPr>
               <w:t>Facundo Obregón</w:t>
+            </w:r>
+          </w:p>
+        </w:tc>
+      </w:tr>
+      <w:tr>
+        <w:tc>
+          <w:tcPr>
+            <w:tcW w:w="668" w:type="pct"/>
+            <w:tcBorders>
+              <w:top w:val="single" w:sz="6" w:space="0" w:color="000000"/>
+              <w:left w:val="single" w:sz="6" w:space="0" w:color="000000"/>
+              <w:bottom w:val="single" w:sz="6" w:space="0" w:color="000000"/>
+              <w:right w:val="single" w:sz="6" w:space="0" w:color="000000"/>
+            </w:tcBorders>
+          </w:tcPr>
+          <w:p>
+            <w:pPr>
+              <w:widowControl w:val="0"/>
+              <w:spacing w:before="40" w:after="40" w:line="288" w:lineRule="auto"/>
+              <w:jc w:val="center"/>
+              <w:rPr>
+                <w:rFonts w:ascii="Arial" w:eastAsia="Arial" w:hAnsi="Arial" w:cs="Arial"/>
+                <w:sz w:val="22"/>
+                <w:szCs w:val="22"/>
+              </w:rPr>
+            </w:pPr>
+            <w:r>
+              <w:rPr>
+                <w:rFonts w:ascii="Arial" w:eastAsia="Arial" w:hAnsi="Arial" w:cs="Arial"/>
+                <w:sz w:val="22"/>
+                <w:szCs w:val="22"/>
+              </w:rPr>
+              <w:t>19/08/2016</w:t>
+            </w:r>
+          </w:p>
+        </w:tc>
+        <w:tc>
+          <w:tcPr>
+            <w:tcW w:w="524" w:type="pct"/>
+            <w:tcBorders>
+              <w:top w:val="single" w:sz="6" w:space="0" w:color="000000"/>
+              <w:left w:val="single" w:sz="6" w:space="0" w:color="000000"/>
+              <w:bottom w:val="single" w:sz="6" w:space="0" w:color="000000"/>
+              <w:right w:val="single" w:sz="6" w:space="0" w:color="000000"/>
+            </w:tcBorders>
+          </w:tcPr>
+          <w:p>
+            <w:pPr>
+              <w:widowControl w:val="0"/>
+              <w:spacing w:before="40" w:after="40" w:line="288" w:lineRule="auto"/>
+              <w:jc w:val="center"/>
+              <w:rPr>
+                <w:rFonts w:ascii="Arial" w:eastAsia="Arial" w:hAnsi="Arial" w:cs="Arial"/>
+                <w:sz w:val="22"/>
+                <w:szCs w:val="22"/>
+              </w:rPr>
+            </w:pPr>
+            <w:r>
+              <w:rPr>
+                <w:rFonts w:ascii="Arial" w:eastAsia="Arial" w:hAnsi="Arial" w:cs="Arial"/>
+                <w:sz w:val="22"/>
+                <w:szCs w:val="22"/>
+              </w:rPr>
+              <w:t>1.8</w:t>
+            </w:r>
+          </w:p>
+        </w:tc>
+        <w:tc>
+          <w:tcPr>
+            <w:tcW w:w="2305" w:type="pct"/>
+            <w:tcBorders>
+              <w:top w:val="single" w:sz="6" w:space="0" w:color="000000"/>
+              <w:left w:val="single" w:sz="6" w:space="0" w:color="000000"/>
+              <w:bottom w:val="single" w:sz="6" w:space="0" w:color="000000"/>
+              <w:right w:val="single" w:sz="6" w:space="0" w:color="000000"/>
+            </w:tcBorders>
+          </w:tcPr>
+          <w:p>
+            <w:pPr>
+              <w:widowControl w:val="0"/>
+              <w:spacing w:before="40" w:after="40" w:line="288" w:lineRule="auto"/>
+              <w:rPr>
+                <w:rFonts w:ascii="Arial" w:eastAsia="Arial" w:hAnsi="Arial" w:cs="Arial"/>
+                <w:sz w:val="22"/>
+                <w:szCs w:val="22"/>
+              </w:rPr>
+            </w:pPr>
+            <w:r>
+              <w:rPr>
+                <w:rFonts w:ascii="Arial" w:eastAsia="Arial" w:hAnsi="Arial" w:cs="Arial"/>
+                <w:sz w:val="22"/>
+                <w:szCs w:val="22"/>
+              </w:rPr>
+              <w:t>Eliminar el cuadro de costo, dejando solo el valor final</w:t>
+            </w:r>
+          </w:p>
+        </w:tc>
+        <w:tc>
+          <w:tcPr>
+            <w:tcW w:w="788" w:type="pct"/>
+            <w:tcBorders>
+              <w:top w:val="single" w:sz="6" w:space="0" w:color="000000"/>
+              <w:left w:val="single" w:sz="6" w:space="0" w:color="000000"/>
+              <w:bottom w:val="single" w:sz="6" w:space="0" w:color="000000"/>
+              <w:right w:val="single" w:sz="6" w:space="0" w:color="000000"/>
+            </w:tcBorders>
+          </w:tcPr>
+          <w:p>
+            <w:pPr>
+              <w:widowControl w:val="0"/>
+              <w:spacing w:before="40" w:after="40" w:line="288" w:lineRule="auto"/>
+            </w:pPr>
+            <w:r>
+              <w:rPr>
+                <w:rFonts w:ascii="Arial" w:eastAsia="Arial" w:hAnsi="Arial" w:cs="Arial"/>
+                <w:sz w:val="22"/>
+                <w:szCs w:val="22"/>
+              </w:rPr>
+              <w:t>Project Manager</w:t>
+            </w:r>
+          </w:p>
+        </w:tc>
+        <w:tc>
+          <w:tcPr>
+            <w:tcW w:w="715" w:type="pct"/>
+            <w:tcBorders>
+              <w:top w:val="single" w:sz="6" w:space="0" w:color="000000"/>
+              <w:left w:val="single" w:sz="6" w:space="0" w:color="000000"/>
+              <w:bottom w:val="single" w:sz="6" w:space="0" w:color="000000"/>
+              <w:right w:val="single" w:sz="6" w:space="0" w:color="000000"/>
+            </w:tcBorders>
+          </w:tcPr>
+          <w:p>
+            <w:pPr>
+              <w:widowControl w:val="0"/>
+              <w:spacing w:before="40" w:after="40" w:line="288" w:lineRule="auto"/>
+              <w:rPr>
+                <w:rFonts w:ascii="Arial" w:eastAsia="Arial" w:hAnsi="Arial" w:cs="Arial"/>
+                <w:sz w:val="22"/>
+                <w:szCs w:val="22"/>
+              </w:rPr>
+            </w:pPr>
+            <w:r>
+              <w:rPr>
+                <w:rFonts w:ascii="Arial" w:eastAsia="Arial" w:hAnsi="Arial" w:cs="Arial"/>
+                <w:sz w:val="22"/>
+                <w:szCs w:val="22"/>
+              </w:rPr>
+              <w:t>Cinthia Montañez</w:t>
             </w:r>
           </w:p>
         </w:tc>
@@ -2119,10 +2268,7 @@
               <w:t>Partiendo de la base de que el aprendizaje es un proceso complejo que no solo depende de cómo se enseña, sino también de cómo el estudiante percibe y/o procesa la información, nuestra plataforma utilizará el concepto de “Aprendizaje Adaptativo”, lo que permitirá que la educación sea personalizada para cada estudiante. Mediante el uso de inteligencia artificial, la plataforma aprenderá de los estudiantes y mejorará la calidad del proceso educativo, permitiendo diferenciarnos de otros Learning Management Systems (LMS) tradicionales.</w:t>
             </w:r>
           </w:p>
-          <w:p>
-            <w:bookmarkStart w:id="3" w:name="_GoBack"/>
-            <w:bookmarkEnd w:id="3"/>
-          </w:p>
+          <w:p/>
         </w:tc>
       </w:tr>
       <w:tr>
@@ -3168,7 +3314,23 @@
                 <w:szCs w:val="22"/>
               </w:rPr>
               <w:tab/>
-              <w:t>2.2 Informe final de relevamiento.</w:t>
+              <w:t>2.</w:t>
+            </w:r>
+            <w:r>
+              <w:rPr>
+                <w:rFonts w:ascii="Arial" w:eastAsia="Arial" w:hAnsi="Arial" w:cs="Arial"/>
+                <w:sz w:val="22"/>
+                <w:szCs w:val="22"/>
+              </w:rPr>
+              <w:t>2</w:t>
+            </w:r>
+            <w:r>
+              <w:rPr>
+                <w:rFonts w:ascii="Arial" w:eastAsia="Arial" w:hAnsi="Arial" w:cs="Arial"/>
+                <w:sz w:val="22"/>
+                <w:szCs w:val="22"/>
+              </w:rPr>
+              <w:t xml:space="preserve"> Casos de Uso de negocio.</w:t>
             </w:r>
           </w:p>
           <w:p>
@@ -3179,7 +3341,23 @@
                 <w:szCs w:val="22"/>
               </w:rPr>
               <w:tab/>
-              <w:t>2.3 Casos de Uso de negocio.</w:t>
+              <w:t>2.</w:t>
+            </w:r>
+            <w:r>
+              <w:rPr>
+                <w:rFonts w:ascii="Arial" w:eastAsia="Arial" w:hAnsi="Arial" w:cs="Arial"/>
+                <w:sz w:val="22"/>
+                <w:szCs w:val="22"/>
+              </w:rPr>
+              <w:t>3</w:t>
+            </w:r>
+            <w:r>
+              <w:rPr>
+                <w:rFonts w:ascii="Arial" w:eastAsia="Arial" w:hAnsi="Arial" w:cs="Arial"/>
+                <w:sz w:val="22"/>
+                <w:szCs w:val="22"/>
+              </w:rPr>
+              <w:t xml:space="preserve"> Documentación Arquitectura.</w:t>
             </w:r>
           </w:p>
           <w:p>
@@ -3190,10 +3368,138 @@
                 <w:szCs w:val="22"/>
               </w:rPr>
               <w:tab/>
-              <w:t>2.4 Documentación Arquitectura.</w:t>
-            </w:r>
-          </w:p>
-          <w:p>
+              <w:t>2.</w:t>
+            </w:r>
+            <w:r>
+              <w:rPr>
+                <w:rFonts w:ascii="Arial" w:eastAsia="Arial" w:hAnsi="Arial" w:cs="Arial"/>
+                <w:sz w:val="22"/>
+                <w:szCs w:val="22"/>
+              </w:rPr>
+              <w:t>4</w:t>
+            </w:r>
+            <w:r>
+              <w:rPr>
+                <w:rFonts w:ascii="Arial" w:eastAsia="Arial" w:hAnsi="Arial" w:cs="Arial"/>
+                <w:sz w:val="22"/>
+                <w:szCs w:val="22"/>
+              </w:rPr>
+              <w:t xml:space="preserve"> Documentación del diseño de interfaces.</w:t>
+            </w:r>
+          </w:p>
+          <w:p>
+            <w:r>
+              <w:rPr>
+                <w:rFonts w:ascii="Arial" w:eastAsia="Arial" w:hAnsi="Arial" w:cs="Arial"/>
+                <w:sz w:val="22"/>
+                <w:szCs w:val="22"/>
+              </w:rPr>
+              <w:t xml:space="preserve">            2.</w:t>
+            </w:r>
+            <w:r>
+              <w:rPr>
+                <w:rFonts w:ascii="Arial" w:eastAsia="Arial" w:hAnsi="Arial" w:cs="Arial"/>
+                <w:sz w:val="22"/>
+                <w:szCs w:val="22"/>
+              </w:rPr>
+              <w:t>5</w:t>
+            </w:r>
+            <w:r>
+              <w:rPr>
+                <w:rFonts w:ascii="Arial" w:eastAsia="Arial" w:hAnsi="Arial" w:cs="Arial"/>
+                <w:sz w:val="22"/>
+                <w:szCs w:val="22"/>
+              </w:rPr>
+              <w:t xml:space="preserve"> Presentación Comercial.</w:t>
+            </w:r>
+          </w:p>
+          <w:p>
+            <w:r>
+              <w:rPr>
+                <w:rFonts w:ascii="Arial" w:eastAsia="Arial" w:hAnsi="Arial" w:cs="Arial"/>
+                <w:sz w:val="22"/>
+                <w:szCs w:val="22"/>
+              </w:rPr>
+              <w:t xml:space="preserve">            2.</w:t>
+            </w:r>
+            <w:r>
+              <w:rPr>
+                <w:rFonts w:ascii="Arial" w:eastAsia="Arial" w:hAnsi="Arial" w:cs="Arial"/>
+                <w:sz w:val="22"/>
+                <w:szCs w:val="22"/>
+              </w:rPr>
+              <w:t>6</w:t>
+            </w:r>
+            <w:r>
+              <w:rPr>
+                <w:rFonts w:ascii="Arial" w:eastAsia="Arial" w:hAnsi="Arial" w:cs="Arial"/>
+                <w:sz w:val="22"/>
+                <w:szCs w:val="22"/>
+              </w:rPr>
+              <w:t xml:space="preserve"> Poster.</w:t>
+            </w:r>
+          </w:p>
+          <w:p>
+            <w:r>
+              <w:rPr>
+                <w:rFonts w:ascii="Arial" w:eastAsia="Arial" w:hAnsi="Arial" w:cs="Arial"/>
+                <w:sz w:val="22"/>
+                <w:szCs w:val="22"/>
+              </w:rPr>
+              <w:t xml:space="preserve">            2.</w:t>
+            </w:r>
+            <w:r>
+              <w:rPr>
+                <w:rFonts w:ascii="Arial" w:eastAsia="Arial" w:hAnsi="Arial" w:cs="Arial"/>
+                <w:sz w:val="22"/>
+                <w:szCs w:val="22"/>
+              </w:rPr>
+              <w:t>7</w:t>
+            </w:r>
+            <w:r>
+              <w:rPr>
+                <w:rFonts w:ascii="Arial" w:eastAsia="Arial" w:hAnsi="Arial" w:cs="Arial"/>
+                <w:sz w:val="22"/>
+                <w:szCs w:val="22"/>
+              </w:rPr>
+              <w:t xml:space="preserve"> Tablero de Control.</w:t>
+            </w:r>
+          </w:p>
+          <w:p/>
+          <w:p>
+            <w:r>
+              <w:rPr>
+                <w:rFonts w:ascii="Arial" w:eastAsia="Arial" w:hAnsi="Arial" w:cs="Arial"/>
+                <w:b/>
+                <w:sz w:val="22"/>
+                <w:szCs w:val="22"/>
+              </w:rPr>
+              <w:t>Etapa 3: Análisis, Desarrollo y Testing</w:t>
+            </w:r>
+          </w:p>
+          <w:p>
+            <w:pPr>
+              <w:ind w:left="720"/>
+            </w:pPr>
+          </w:p>
+          <w:p>
+            <w:pPr>
+              <w:ind w:left="720"/>
+            </w:pPr>
+            <w:r>
+              <w:rPr>
+                <w:rFonts w:ascii="Arial" w:eastAsia="Arial" w:hAnsi="Arial" w:cs="Arial"/>
+                <w:i/>
+                <w:sz w:val="22"/>
+                <w:szCs w:val="22"/>
+              </w:rPr>
+              <w:t>Incremento 3.1:</w:t>
+            </w:r>
+          </w:p>
+          <w:p>
+            <w:pPr>
+              <w:ind w:left="720"/>
+            </w:pPr>
             <w:r>
               <w:rPr>
                 <w:rFonts w:ascii="Arial" w:eastAsia="Arial" w:hAnsi="Arial" w:cs="Arial"/>
@@ -3201,55 +3507,52 @@
                 <w:szCs w:val="22"/>
               </w:rPr>
               <w:tab/>
-              <w:t>2.5 Documentación del diseño de interfaces.</w:t>
-            </w:r>
-          </w:p>
-          <w:p>
-            <w:r>
-              <w:rPr>
-                <w:rFonts w:ascii="Arial" w:eastAsia="Arial" w:hAnsi="Arial" w:cs="Arial"/>
-                <w:sz w:val="22"/>
-                <w:szCs w:val="22"/>
-              </w:rPr>
-              <w:t xml:space="preserve">            2.6 Presentación Comercial.</w:t>
-            </w:r>
-          </w:p>
-          <w:p>
-            <w:r>
-              <w:rPr>
-                <w:rFonts w:ascii="Arial" w:eastAsia="Arial" w:hAnsi="Arial" w:cs="Arial"/>
-                <w:sz w:val="22"/>
-                <w:szCs w:val="22"/>
-              </w:rPr>
-              <w:t xml:space="preserve">            2.7 Poster.</w:t>
-            </w:r>
-          </w:p>
-          <w:p>
-            <w:r>
-              <w:rPr>
-                <w:rFonts w:ascii="Arial" w:eastAsia="Arial" w:hAnsi="Arial" w:cs="Arial"/>
-                <w:sz w:val="22"/>
-                <w:szCs w:val="22"/>
-              </w:rPr>
-              <w:t xml:space="preserve">            2.8 Tablero de Control.</w:t>
-            </w:r>
-          </w:p>
-          <w:p/>
-          <w:p>
-            <w:r>
-              <w:rPr>
-                <w:rFonts w:ascii="Arial" w:eastAsia="Arial" w:hAnsi="Arial" w:cs="Arial"/>
-                <w:b/>
-                <w:sz w:val="22"/>
-                <w:szCs w:val="22"/>
-              </w:rPr>
-              <w:t>Etapa 3: Análisis, Desarrollo y Testing</w:t>
             </w:r>
           </w:p>
           <w:p>
             <w:pPr>
               <w:ind w:left="720"/>
             </w:pPr>
+            <w:r>
+              <w:rPr>
+                <w:rFonts w:ascii="Arial" w:eastAsia="Arial" w:hAnsi="Arial" w:cs="Arial"/>
+                <w:sz w:val="22"/>
+                <w:szCs w:val="22"/>
+              </w:rPr>
+              <w:t xml:space="preserve">            3.1.1 Casos de uso de</w:t>
+            </w:r>
+            <w:r>
+              <w:rPr>
+                <w:rFonts w:ascii="Arial" w:eastAsia="Arial" w:hAnsi="Arial" w:cs="Arial"/>
+                <w:sz w:val="22"/>
+                <w:szCs w:val="22"/>
+              </w:rPr>
+              <w:t>l</w:t>
+            </w:r>
+            <w:r>
+              <w:rPr>
+                <w:rFonts w:ascii="Arial" w:eastAsia="Arial" w:hAnsi="Arial" w:cs="Arial"/>
+                <w:sz w:val="22"/>
+                <w:szCs w:val="22"/>
+              </w:rPr>
+              <w:t xml:space="preserve"> </w:t>
+            </w:r>
+            <w:r>
+              <w:rPr>
+                <w:rFonts w:ascii="Arial" w:eastAsia="Arial" w:hAnsi="Arial" w:cs="Arial"/>
+                <w:sz w:val="22"/>
+                <w:szCs w:val="22"/>
+              </w:rPr>
+              <w:t>módulo de gestión de alumnos</w:t>
+            </w:r>
+            <w:r>
+              <w:rPr>
+                <w:rFonts w:ascii="Arial" w:eastAsia="Arial" w:hAnsi="Arial" w:cs="Arial"/>
+                <w:sz w:val="22"/>
+                <w:szCs w:val="22"/>
+              </w:rPr>
+              <w:t>.</w:t>
+            </w:r>
           </w:p>
           <w:p>
             <w:pPr>
@@ -3258,51 +3561,19 @@
             <w:r>
               <w:rPr>
                 <w:rFonts w:ascii="Arial" w:eastAsia="Arial" w:hAnsi="Arial" w:cs="Arial"/>
-                <w:i/>
-                <w:sz w:val="22"/>
-                <w:szCs w:val="22"/>
-              </w:rPr>
-              <w:t>Incremento 3.1:</w:t>
-            </w:r>
-          </w:p>
-          <w:p>
-            <w:pPr>
-              <w:ind w:left="720"/>
-            </w:pPr>
-            <w:r>
-              <w:rPr>
-                <w:rFonts w:ascii="Arial" w:eastAsia="Arial" w:hAnsi="Arial" w:cs="Arial"/>
                 <w:sz w:val="22"/>
                 <w:szCs w:val="22"/>
               </w:rPr>
               <w:tab/>
-            </w:r>
-          </w:p>
-          <w:p>
-            <w:pPr>
-              <w:ind w:left="720"/>
-            </w:pPr>
-            <w:r>
-              <w:rPr>
-                <w:rFonts w:ascii="Arial" w:eastAsia="Arial" w:hAnsi="Arial" w:cs="Arial"/>
-                <w:sz w:val="22"/>
-                <w:szCs w:val="22"/>
-              </w:rPr>
-              <w:t xml:space="preserve">            3.1.1 Casos de uso de interfaces de usuario.</w:t>
-            </w:r>
-          </w:p>
-          <w:p>
-            <w:pPr>
-              <w:ind w:left="720"/>
-            </w:pPr>
-            <w:r>
-              <w:rPr>
-                <w:rFonts w:ascii="Arial" w:eastAsia="Arial" w:hAnsi="Arial" w:cs="Arial"/>
-                <w:sz w:val="22"/>
-                <w:szCs w:val="22"/>
-              </w:rPr>
-              <w:tab/>
-              <w:t>3.1.2 Casos de uso del módulo de gestión de perfiles</w:t>
+              <w:t xml:space="preserve">3.1.2 Casos de uso del módulo de gestión de </w:t>
+            </w:r>
+            <w:r>
+              <w:rPr>
+                <w:rFonts w:ascii="Arial" w:eastAsia="Arial" w:hAnsi="Arial" w:cs="Arial"/>
+                <w:sz w:val="22"/>
+                <w:szCs w:val="22"/>
+              </w:rPr>
+              <w:t>docentes.</w:t>
             </w:r>
           </w:p>
           <w:p>
@@ -3330,7 +3601,23 @@
                 <w:szCs w:val="22"/>
               </w:rPr>
               <w:tab/>
-              <w:t>3.1.4 Documentación de Casos de Prueba de Sistemas.</w:t>
+              <w:t>3.1.4 Documentación</w:t>
+            </w:r>
+            <w:r>
+              <w:rPr>
+                <w:rFonts w:ascii="Arial" w:eastAsia="Arial" w:hAnsi="Arial" w:cs="Arial"/>
+                <w:sz w:val="22"/>
+                <w:szCs w:val="22"/>
+              </w:rPr>
+              <w:t xml:space="preserve"> de Casos de Prueba de Sistemas</w:t>
+            </w:r>
+            <w:r>
+              <w:rPr>
+                <w:rFonts w:ascii="Arial" w:eastAsia="Arial" w:hAnsi="Arial" w:cs="Arial"/>
+                <w:sz w:val="22"/>
+                <w:szCs w:val="22"/>
+              </w:rPr>
+              <w:t>.</w:t>
             </w:r>
           </w:p>
           <w:p>
@@ -3343,7 +3630,16 @@
                 <w:sz w:val="22"/>
                 <w:szCs w:val="22"/>
               </w:rPr>
-              <w:t xml:space="preserve">            3.1.5 Documentación de Casos de Prueba Integrales.</w:t>
+              <w:tab/>
+              <w:t>3.1.5 Código fuente del módulo de gestión de docentes</w:t>
+            </w:r>
+            <w:r>
+              <w:rPr>
+                <w:rFonts w:ascii="Arial" w:eastAsia="Arial" w:hAnsi="Arial" w:cs="Arial"/>
+                <w:sz w:val="22"/>
+                <w:szCs w:val="22"/>
+              </w:rPr>
+              <w:t>.</w:t>
             </w:r>
           </w:p>
           <w:p>
@@ -3356,8 +3652,45 @@
                 <w:sz w:val="22"/>
                 <w:szCs w:val="22"/>
               </w:rPr>
+              <w:t xml:space="preserve">            3.1.6</w:t>
+            </w:r>
+            <w:r>
+              <w:rPr>
+                <w:rFonts w:ascii="Arial" w:eastAsia="Arial" w:hAnsi="Arial" w:cs="Arial"/>
+                <w:sz w:val="22"/>
+                <w:szCs w:val="22"/>
+              </w:rPr>
+              <w:t xml:space="preserve"> Código fuente del módulo de gestión </w:t>
+            </w:r>
+            <w:r>
+              <w:rPr>
+                <w:rFonts w:ascii="Arial" w:eastAsia="Arial" w:hAnsi="Arial" w:cs="Arial"/>
+                <w:sz w:val="22"/>
+                <w:szCs w:val="22"/>
+              </w:rPr>
+              <w:t>de alumnos</w:t>
+            </w:r>
+          </w:p>
+          <w:p>
+            <w:pPr>
+              <w:ind w:left="720"/>
+            </w:pPr>
+            <w:r>
+              <w:rPr>
+                <w:rFonts w:ascii="Arial" w:eastAsia="Arial" w:hAnsi="Arial" w:cs="Arial"/>
+                <w:sz w:val="22"/>
+                <w:szCs w:val="22"/>
+              </w:rPr>
               <w:tab/>
-              <w:t>3.1.6 Código fuente de interfaces de usuario.</w:t>
+              <w:t>3.1.7</w:t>
+            </w:r>
+            <w:r>
+              <w:rPr>
+                <w:rFonts w:ascii="Arial" w:eastAsia="Arial" w:hAnsi="Arial" w:cs="Arial"/>
+                <w:sz w:val="22"/>
+                <w:szCs w:val="22"/>
+              </w:rPr>
+              <w:t xml:space="preserve"> Código fuente del módulo de gestión de cursos.</w:t>
             </w:r>
           </w:p>
           <w:p>
@@ -3370,48 +3703,16 @@
                 <w:sz w:val="22"/>
                 <w:szCs w:val="22"/>
               </w:rPr>
-              <w:t xml:space="preserve">            3.1.7 Código fuente del módulo de gestión de perfiles</w:t>
-            </w:r>
-          </w:p>
-          <w:p>
-            <w:pPr>
-              <w:ind w:left="720"/>
-            </w:pPr>
-            <w:r>
-              <w:rPr>
-                <w:rFonts w:ascii="Arial" w:eastAsia="Arial" w:hAnsi="Arial" w:cs="Arial"/>
-                <w:sz w:val="22"/>
-                <w:szCs w:val="22"/>
-              </w:rPr>
               <w:tab/>
-              <w:t>3.1.8 Código fuente del módulo de gestión de cursos.</w:t>
-            </w:r>
-          </w:p>
-          <w:p>
-            <w:pPr>
-              <w:ind w:left="720"/>
-            </w:pPr>
-            <w:r>
-              <w:rPr>
-                <w:rFonts w:ascii="Arial" w:eastAsia="Arial" w:hAnsi="Arial" w:cs="Arial"/>
-                <w:sz w:val="22"/>
-                <w:szCs w:val="22"/>
-              </w:rPr>
-              <w:tab/>
-              <w:t>3.1.9 Documento de pruebas ejecutadas de Sistemas.</w:t>
-            </w:r>
-          </w:p>
-          <w:p>
-            <w:pPr>
-              <w:ind w:left="720"/>
-            </w:pPr>
-            <w:r>
-              <w:rPr>
-                <w:rFonts w:ascii="Arial" w:eastAsia="Arial" w:hAnsi="Arial" w:cs="Arial"/>
-                <w:sz w:val="22"/>
-                <w:szCs w:val="22"/>
-              </w:rPr>
-              <w:t xml:space="preserve">            3.1.10 Documento de pruebas ejecutadas Integrales.</w:t>
+              <w:t>3.1.8</w:t>
+            </w:r>
+            <w:r>
+              <w:rPr>
+                <w:rFonts w:ascii="Arial" w:eastAsia="Arial" w:hAnsi="Arial" w:cs="Arial"/>
+                <w:sz w:val="22"/>
+                <w:szCs w:val="22"/>
+              </w:rPr>
+              <w:t xml:space="preserve"> Documento de pruebas ejecutadas de Sistemas.</w:t>
             </w:r>
           </w:p>
           <w:p>
@@ -3627,7 +3928,6 @@
                 <w:sz w:val="22"/>
                 <w:szCs w:val="22"/>
               </w:rPr>
-              <w:lastRenderedPageBreak/>
               <w:t>4.1 Manuales de usuario</w:t>
             </w:r>
           </w:p>
@@ -3660,6 +3960,7 @@
                 <w:sz w:val="22"/>
                 <w:szCs w:val="22"/>
               </w:rPr>
+              <w:lastRenderedPageBreak/>
               <w:t>Etapa 5: Cierre</w:t>
             </w:r>
           </w:p>
@@ -5054,9 +5355,10 @@
           <w:tcPr>
             <w:tcW w:w="5000" w:type="pct"/>
             <w:tcBorders>
-              <w:bottom w:val="single" w:sz="4" w:space="0" w:color="000000"/>
+              <w:bottom w:val="single" w:sz="4" w:space="0" w:color="auto"/>
             </w:tcBorders>
           </w:tcPr>
+          <w:p/>
           <w:p/>
           <w:p>
             <w:r>
@@ -5109,45 +5411,45 @@
           <w:p/>
         </w:tc>
       </w:tr>
-    </w:tbl>
-    <w:p>
-      <w:r>
-        <w:br w:type="page"/>
-      </w:r>
-    </w:p>
-    <w:tbl>
-      <w:tblPr>
-        <w:tblStyle w:val="a5"/>
-        <w:tblW w:w="5000" w:type="pct"/>
-        <w:tblBorders>
-          <w:top w:val="single" w:sz="4" w:space="0" w:color="000000"/>
-          <w:left w:val="single" w:sz="4" w:space="0" w:color="000000"/>
-          <w:bottom w:val="single" w:sz="4" w:space="0" w:color="000000"/>
-          <w:right w:val="single" w:sz="4" w:space="0" w:color="000000"/>
-          <w:insideH w:val="single" w:sz="4" w:space="0" w:color="000000"/>
-          <w:insideV w:val="single" w:sz="4" w:space="0" w:color="000000"/>
-        </w:tblBorders>
-        <w:tblLook w:val="0000" w:firstRow="0" w:lastRow="0" w:firstColumn="0" w:lastColumn="0" w:noHBand="0" w:noVBand="0"/>
-      </w:tblPr>
-      <w:tblGrid>
-        <w:gridCol w:w="9054"/>
-      </w:tblGrid>
       <w:tr>
         <w:tc>
           <w:tcPr>
             <w:tcW w:w="5000" w:type="pct"/>
+            <w:tcBorders>
+              <w:top w:val="single" w:sz="4" w:space="0" w:color="auto"/>
+              <w:left w:val="single" w:sz="4" w:space="0" w:color="auto"/>
+              <w:bottom w:val="nil"/>
+              <w:right w:val="single" w:sz="4" w:space="0" w:color="auto"/>
+            </w:tcBorders>
             <w:shd w:val="clear" w:color="auto" w:fill="A6A6A6"/>
           </w:tcPr>
           <w:p>
             <w:r>
+              <w:br w:type="page"/>
+            </w:r>
+            <w:r>
               <w:rPr>
                 <w:rFonts w:ascii="Arial" w:eastAsia="Arial" w:hAnsi="Arial" w:cs="Arial"/>
                 <w:b/>
               </w:rPr>
-              <w:lastRenderedPageBreak/>
               <w:t>Presupuesto</w:t>
             </w:r>
           </w:p>
+        </w:tc>
+      </w:tr>
+      <w:tr>
+        <w:tc>
+          <w:tcPr>
+            <w:tcW w:w="5000" w:type="pct"/>
+            <w:tcBorders>
+              <w:top w:val="nil"/>
+              <w:left w:val="single" w:sz="4" w:space="0" w:color="auto"/>
+              <w:bottom w:val="nil"/>
+              <w:right w:val="single" w:sz="4" w:space="0" w:color="auto"/>
+            </w:tcBorders>
+            <w:shd w:val="clear" w:color="auto" w:fill="FFFFFF" w:themeFill="background1"/>
+          </w:tcPr>
+          <w:p/>
         </w:tc>
       </w:tr>
       <w:tr>
@@ -5158,10 +5460,12 @@
           <w:tcPr>
             <w:tcW w:w="5000" w:type="pct"/>
             <w:tcBorders>
-              <w:bottom w:val="single" w:sz="4" w:space="0" w:color="000000"/>
+              <w:top w:val="nil"/>
+              <w:left w:val="single" w:sz="4" w:space="0" w:color="auto"/>
+              <w:bottom w:val="single" w:sz="4" w:space="0" w:color="auto"/>
+              <w:right w:val="single" w:sz="4" w:space="0" w:color="auto"/>
             </w:tcBorders>
           </w:tcPr>
-          <w:p/>
           <w:tbl>
             <w:tblPr>
               <w:tblW w:w="5000" w:type="pct"/>
@@ -5188,7 +5492,7 @@
                     <w:bottom w:val="single" w:sz="8" w:space="0" w:color="auto"/>
                     <w:right w:val="nil"/>
                   </w:tcBorders>
-                  <w:shd w:val="clear" w:color="000000" w:fill="808080"/>
+                  <w:shd w:val="clear" w:color="auto" w:fill="262626" w:themeFill="text1" w:themeFillTint="D9"/>
                   <w:noWrap/>
                   <w:vAlign w:val="bottom"/>
                   <w:hideMark/>
@@ -5226,7 +5530,7 @@
                     <w:bottom w:val="single" w:sz="8" w:space="0" w:color="auto"/>
                     <w:right w:val="single" w:sz="8" w:space="0" w:color="auto"/>
                   </w:tcBorders>
-                  <w:shd w:val="clear" w:color="000000" w:fill="808080"/>
+                  <w:shd w:val="clear" w:color="auto" w:fill="262626" w:themeFill="text1" w:themeFillTint="D9"/>
                   <w:noWrap/>
                   <w:vAlign w:val="bottom"/>
                   <w:hideMark/>
@@ -5298,6 +5602,9 @@
         <w:tc>
           <w:tcPr>
             <w:tcW w:w="5000" w:type="pct"/>
+            <w:tcBorders>
+              <w:top w:val="single" w:sz="4" w:space="0" w:color="auto"/>
+            </w:tcBorders>
             <w:shd w:val="clear" w:color="auto" w:fill="A6A6A6"/>
           </w:tcPr>
           <w:p>
@@ -5582,6 +5889,7 @@
                 <w:rFonts w:ascii="Arial" w:eastAsia="Arial" w:hAnsi="Arial" w:cs="Arial"/>
                 <w:b/>
               </w:rPr>
+              <w:lastRenderedPageBreak/>
               <w:t>Restricciones</w:t>
             </w:r>
           </w:p>
@@ -5740,7 +6048,6 @@
               <w:t xml:space="preserve"> requerido.</w:t>
             </w:r>
           </w:p>
-          <w:p/>
           <w:p/>
         </w:tc>
       </w:tr>
@@ -5765,6 +6072,7 @@
     <w:p/>
     <w:p/>
     <w:p/>
+    <w:p/>
     <w:p>
       <w:r>
         <w:rPr>
@@ -5773,7 +6081,6 @@
           <w:sz w:val="22"/>
           <w:szCs w:val="22"/>
         </w:rPr>
-        <w:lastRenderedPageBreak/>
         <w:t>_____________________________</w:t>
       </w:r>
       <w:r>
@@ -5842,6 +6149,11 @@
     <w:p/>
     <w:p/>
     <w:p/>
+    <w:p/>
+    <w:p>
+      <w:bookmarkStart w:id="3" w:name="_GoBack"/>
+      <w:bookmarkEnd w:id="3"/>
+    </w:p>
     <w:p/>
     <w:p/>
     <w:p>
@@ -5983,7 +6295,7 @@
       <w:rPr>
         <w:noProof/>
       </w:rPr>
-      <w:t>4</w:t>
+      <w:t>11</w:t>
     </w:r>
     <w:r>
       <w:fldChar w:fldCharType="end"/>
@@ -6009,7 +6321,7 @@
       <w:rPr>
         <w:noProof/>
       </w:rPr>
-      <w:t>12</w:t>
+      <w:t>11</w:t>
     </w:r>
     <w:r>
       <w:fldChar w:fldCharType="end"/>
@@ -6317,7 +6629,7 @@
               <w:sz w:val="20"/>
               <w:szCs w:val="20"/>
             </w:rPr>
-            <w:t>Versión 1.7</w:t>
+            <w:t>Versión 1.8</w:t>
           </w:r>
         </w:p>
       </w:tc>
@@ -6337,7 +6649,7 @@
               <w:sz w:val="20"/>
               <w:szCs w:val="20"/>
             </w:rPr>
-            <w:t>05</w:t>
+            <w:t>19</w:t>
           </w:r>
           <w:r>
             <w:rPr>
@@ -7682,6 +7994,7 @@
     <w:lsdException w:name="HTML Sample" w:semiHidden="1" w:unhideWhenUsed="1"/>
     <w:lsdException w:name="HTML Typewriter" w:semiHidden="1" w:unhideWhenUsed="1"/>
     <w:lsdException w:name="HTML Variable" w:semiHidden="1" w:unhideWhenUsed="1"/>
+    <w:lsdException w:name="Normal Table" w:semiHidden="1" w:unhideWhenUsed="1"/>
     <w:lsdException w:name="annotation subject" w:semiHidden="1" w:unhideWhenUsed="1"/>
     <w:lsdException w:name="No List" w:semiHidden="1" w:unhideWhenUsed="1"/>
     <w:lsdException w:name="Outline List 1" w:semiHidden="1" w:unhideWhenUsed="1"/>
@@ -7728,8 +8041,10 @@
     <w:lsdException w:name="Table Subtle 2" w:semiHidden="1" w:unhideWhenUsed="1"/>
     <w:lsdException w:name="Table Web 1" w:semiHidden="1" w:unhideWhenUsed="1"/>
     <w:lsdException w:name="Table Web 2" w:semiHidden="1" w:unhideWhenUsed="1"/>
+    <w:lsdException w:name="Table Web 3" w:semiHidden="1" w:unhideWhenUsed="1"/>
     <w:lsdException w:name="Balloon Text" w:semiHidden="1" w:unhideWhenUsed="1"/>
     <w:lsdException w:name="Table Grid" w:uiPriority="59"/>
+    <w:lsdException w:name="Table Theme" w:semiHidden="1" w:unhideWhenUsed="1"/>
     <w:lsdException w:name="Placeholder Text" w:semiHidden="1"/>
     <w:lsdException w:name="No Spacing" w:uiPriority="1" w:qFormat="1"/>
     <w:lsdException w:name="Light Shading" w:uiPriority="60"/>

</xml_diff>